<commit_message>
split TC13 into three separate test cases
</commit_message>
<xml_diff>
--- a/Lab2.Test.Cases.docx
+++ b/Lab2.Test.Cases.docx
@@ -15,7 +15,7 @@
           <v:rect id="rectole0000000000" o:spid="_x0000_i1025" style="width:828.95pt;height:103.25pt" o:ole="" o:preferrelative="t" stroked="f">
             <v:imagedata r:id="rId6" o:title=""/>
           </v:rect>
-          <o:OLEObject Type="Embed" ProgID="StaticMetafile" ShapeID="rectole0000000000" DrawAspect="Content" ObjectID="_1518354128" r:id="rId7"/>
+          <o:OLEObject Type="Embed" ProgID="StaticMetafile" ShapeID="rectole0000000000" DrawAspect="Content" ObjectID="_1518354972" r:id="rId7"/>
         </w:object>
       </w:r>
     </w:p>
@@ -816,7 +816,7 @@
         </w:trPr>
         <w:tc>
           <w:tcPr>
-            <w:tcW w:w="1481" w:type="dxa"/>
+            <w:tcW w:w="1404" w:type="dxa"/>
             <w:tcBorders>
               <w:top w:val="single" w:sz="4" w:space="0" w:color="000000"/>
               <w:left w:val="single" w:sz="4" w:space="0" w:color="000000"/>
@@ -845,7 +845,7 @@
         </w:tc>
         <w:tc>
           <w:tcPr>
-            <w:tcW w:w="1546" w:type="dxa"/>
+            <w:tcW w:w="1497" w:type="dxa"/>
             <w:tcBorders>
               <w:top w:val="single" w:sz="4" w:space="0" w:color="000000"/>
               <w:left w:val="single" w:sz="4" w:space="0" w:color="000000"/>
@@ -874,7 +874,7 @@
         </w:tc>
         <w:tc>
           <w:tcPr>
-            <w:tcW w:w="1646" w:type="dxa"/>
+            <w:tcW w:w="1635" w:type="dxa"/>
             <w:tcBorders>
               <w:top w:val="single" w:sz="4" w:space="0" w:color="000000"/>
               <w:left w:val="single" w:sz="4" w:space="0" w:color="000000"/>
@@ -903,7 +903,7 @@
         </w:tc>
         <w:tc>
           <w:tcPr>
-            <w:tcW w:w="1612" w:type="dxa"/>
+            <w:tcW w:w="1588" w:type="dxa"/>
             <w:tcBorders>
               <w:top w:val="single" w:sz="4" w:space="0" w:color="000000"/>
               <w:left w:val="single" w:sz="4" w:space="0" w:color="000000"/>
@@ -932,7 +932,7 @@
         </w:tc>
         <w:tc>
           <w:tcPr>
-            <w:tcW w:w="1562" w:type="dxa"/>
+            <w:tcW w:w="1519" w:type="dxa"/>
             <w:tcBorders>
               <w:top w:val="single" w:sz="4" w:space="0" w:color="000000"/>
               <w:left w:val="single" w:sz="4" w:space="0" w:color="000000"/>
@@ -961,7 +961,7 @@
         </w:tc>
         <w:tc>
           <w:tcPr>
-            <w:tcW w:w="1619" w:type="dxa"/>
+            <w:tcW w:w="1597" w:type="dxa"/>
             <w:tcBorders>
               <w:top w:val="single" w:sz="4" w:space="0" w:color="000000"/>
               <w:left w:val="single" w:sz="4" w:space="0" w:color="000000"/>
@@ -1019,7 +1019,7 @@
         </w:trPr>
         <w:tc>
           <w:tcPr>
-            <w:tcW w:w="1481" w:type="dxa"/>
+            <w:tcW w:w="1404" w:type="dxa"/>
             <w:tcBorders>
               <w:top w:val="single" w:sz="4" w:space="0" w:color="000000"/>
               <w:left w:val="single" w:sz="4" w:space="0" w:color="000000"/>
@@ -1046,7 +1046,7 @@
         </w:tc>
         <w:tc>
           <w:tcPr>
-            <w:tcW w:w="1546" w:type="dxa"/>
+            <w:tcW w:w="1497" w:type="dxa"/>
             <w:tcBorders>
               <w:top w:val="single" w:sz="4" w:space="0" w:color="000000"/>
               <w:left w:val="single" w:sz="4" w:space="0" w:color="000000"/>
@@ -1073,7 +1073,7 @@
         </w:tc>
         <w:tc>
           <w:tcPr>
-            <w:tcW w:w="1646" w:type="dxa"/>
+            <w:tcW w:w="1635" w:type="dxa"/>
             <w:tcBorders>
               <w:top w:val="single" w:sz="4" w:space="0" w:color="000000"/>
               <w:left w:val="single" w:sz="4" w:space="0" w:color="000000"/>
@@ -1114,7 +1114,7 @@
         </w:tc>
         <w:tc>
           <w:tcPr>
-            <w:tcW w:w="1612" w:type="dxa"/>
+            <w:tcW w:w="1588" w:type="dxa"/>
             <w:tcBorders>
               <w:top w:val="single" w:sz="4" w:space="0" w:color="000000"/>
               <w:left w:val="single" w:sz="4" w:space="0" w:color="000000"/>
@@ -1141,7 +1141,7 @@
         </w:tc>
         <w:tc>
           <w:tcPr>
-            <w:tcW w:w="1562" w:type="dxa"/>
+            <w:tcW w:w="1519" w:type="dxa"/>
             <w:tcBorders>
               <w:top w:val="single" w:sz="4" w:space="0" w:color="000000"/>
               <w:left w:val="single" w:sz="4" w:space="0" w:color="000000"/>
@@ -1168,7 +1168,7 @@
         </w:tc>
         <w:tc>
           <w:tcPr>
-            <w:tcW w:w="1619" w:type="dxa"/>
+            <w:tcW w:w="1597" w:type="dxa"/>
             <w:tcBorders>
               <w:top w:val="single" w:sz="4" w:space="0" w:color="000000"/>
               <w:left w:val="single" w:sz="4" w:space="0" w:color="000000"/>
@@ -1220,7 +1220,7 @@
         </w:trPr>
         <w:tc>
           <w:tcPr>
-            <w:tcW w:w="1481" w:type="dxa"/>
+            <w:tcW w:w="1404" w:type="dxa"/>
             <w:tcBorders>
               <w:top w:val="single" w:sz="4" w:space="0" w:color="000000"/>
               <w:left w:val="single" w:sz="4" w:space="0" w:color="000000"/>
@@ -1247,7 +1247,7 @@
         </w:tc>
         <w:tc>
           <w:tcPr>
-            <w:tcW w:w="1546" w:type="dxa"/>
+            <w:tcW w:w="1497" w:type="dxa"/>
             <w:tcBorders>
               <w:top w:val="single" w:sz="4" w:space="0" w:color="000000"/>
               <w:left w:val="single" w:sz="4" w:space="0" w:color="000000"/>
@@ -1274,7 +1274,7 @@
         </w:tc>
         <w:tc>
           <w:tcPr>
-            <w:tcW w:w="1646" w:type="dxa"/>
+            <w:tcW w:w="1635" w:type="dxa"/>
             <w:tcBorders>
               <w:top w:val="single" w:sz="4" w:space="0" w:color="000000"/>
               <w:left w:val="single" w:sz="4" w:space="0" w:color="000000"/>
@@ -1315,7 +1315,7 @@
         </w:tc>
         <w:tc>
           <w:tcPr>
-            <w:tcW w:w="1612" w:type="dxa"/>
+            <w:tcW w:w="1588" w:type="dxa"/>
             <w:tcBorders>
               <w:top w:val="single" w:sz="4" w:space="0" w:color="000000"/>
               <w:left w:val="single" w:sz="4" w:space="0" w:color="000000"/>
@@ -1342,7 +1342,7 @@
         </w:tc>
         <w:tc>
           <w:tcPr>
-            <w:tcW w:w="1562" w:type="dxa"/>
+            <w:tcW w:w="1519" w:type="dxa"/>
             <w:tcBorders>
               <w:top w:val="single" w:sz="4" w:space="0" w:color="000000"/>
               <w:left w:val="single" w:sz="4" w:space="0" w:color="000000"/>
@@ -1369,7 +1369,7 @@
         </w:tc>
         <w:tc>
           <w:tcPr>
-            <w:tcW w:w="1619" w:type="dxa"/>
+            <w:tcW w:w="1597" w:type="dxa"/>
             <w:tcBorders>
               <w:top w:val="single" w:sz="4" w:space="0" w:color="000000"/>
               <w:left w:val="single" w:sz="4" w:space="0" w:color="000000"/>
@@ -1407,7 +1407,7 @@
         </w:trPr>
         <w:tc>
           <w:tcPr>
-            <w:tcW w:w="1481" w:type="dxa"/>
+            <w:tcW w:w="1404" w:type="dxa"/>
             <w:tcBorders>
               <w:top w:val="single" w:sz="4" w:space="0" w:color="000000"/>
               <w:left w:val="single" w:sz="4" w:space="0" w:color="000000"/>
@@ -1434,7 +1434,7 @@
         </w:tc>
         <w:tc>
           <w:tcPr>
-            <w:tcW w:w="1546" w:type="dxa"/>
+            <w:tcW w:w="1497" w:type="dxa"/>
             <w:tcBorders>
               <w:top w:val="single" w:sz="4" w:space="0" w:color="000000"/>
               <w:left w:val="single" w:sz="4" w:space="0" w:color="000000"/>
@@ -1461,7 +1461,7 @@
         </w:tc>
         <w:tc>
           <w:tcPr>
-            <w:tcW w:w="1646" w:type="dxa"/>
+            <w:tcW w:w="1635" w:type="dxa"/>
             <w:tcBorders>
               <w:top w:val="single" w:sz="4" w:space="0" w:color="000000"/>
               <w:left w:val="single" w:sz="4" w:space="0" w:color="000000"/>
@@ -1502,7 +1502,7 @@
         </w:tc>
         <w:tc>
           <w:tcPr>
-            <w:tcW w:w="1612" w:type="dxa"/>
+            <w:tcW w:w="1588" w:type="dxa"/>
             <w:tcBorders>
               <w:top w:val="single" w:sz="4" w:space="0" w:color="000000"/>
               <w:left w:val="single" w:sz="4" w:space="0" w:color="000000"/>
@@ -1529,7 +1529,7 @@
         </w:tc>
         <w:tc>
           <w:tcPr>
-            <w:tcW w:w="1562" w:type="dxa"/>
+            <w:tcW w:w="1519" w:type="dxa"/>
             <w:tcBorders>
               <w:top w:val="single" w:sz="4" w:space="0" w:color="000000"/>
               <w:left w:val="single" w:sz="4" w:space="0" w:color="000000"/>
@@ -1556,7 +1556,7 @@
         </w:tc>
         <w:tc>
           <w:tcPr>
-            <w:tcW w:w="1619" w:type="dxa"/>
+            <w:tcW w:w="1597" w:type="dxa"/>
             <w:tcBorders>
               <w:top w:val="single" w:sz="4" w:space="0" w:color="000000"/>
               <w:left w:val="single" w:sz="4" w:space="0" w:color="000000"/>
@@ -1595,7 +1595,7 @@
         </w:trPr>
         <w:tc>
           <w:tcPr>
-            <w:tcW w:w="1481" w:type="dxa"/>
+            <w:tcW w:w="1404" w:type="dxa"/>
             <w:tcBorders>
               <w:top w:val="single" w:sz="4" w:space="0" w:color="000000"/>
               <w:left w:val="single" w:sz="4" w:space="0" w:color="000000"/>
@@ -1623,7 +1623,7 @@
         </w:tc>
         <w:tc>
           <w:tcPr>
-            <w:tcW w:w="1546" w:type="dxa"/>
+            <w:tcW w:w="1497" w:type="dxa"/>
             <w:tcBorders>
               <w:top w:val="single" w:sz="4" w:space="0" w:color="000000"/>
               <w:left w:val="single" w:sz="4" w:space="0" w:color="000000"/>
@@ -1650,7 +1650,7 @@
         </w:tc>
         <w:tc>
           <w:tcPr>
-            <w:tcW w:w="1646" w:type="dxa"/>
+            <w:tcW w:w="1635" w:type="dxa"/>
             <w:tcBorders>
               <w:top w:val="single" w:sz="4" w:space="0" w:color="000000"/>
               <w:left w:val="single" w:sz="4" w:space="0" w:color="000000"/>
@@ -1691,7 +1691,7 @@
         </w:tc>
         <w:tc>
           <w:tcPr>
-            <w:tcW w:w="1612" w:type="dxa"/>
+            <w:tcW w:w="1588" w:type="dxa"/>
             <w:tcBorders>
               <w:top w:val="single" w:sz="4" w:space="0" w:color="000000"/>
               <w:left w:val="single" w:sz="4" w:space="0" w:color="000000"/>
@@ -1742,7 +1742,7 @@
         </w:tc>
         <w:tc>
           <w:tcPr>
-            <w:tcW w:w="1562" w:type="dxa"/>
+            <w:tcW w:w="1519" w:type="dxa"/>
             <w:tcBorders>
               <w:top w:val="single" w:sz="4" w:space="0" w:color="000000"/>
               <w:left w:val="single" w:sz="4" w:space="0" w:color="000000"/>
@@ -1769,7 +1769,7 @@
         </w:tc>
         <w:tc>
           <w:tcPr>
-            <w:tcW w:w="1619" w:type="dxa"/>
+            <w:tcW w:w="1597" w:type="dxa"/>
             <w:tcBorders>
               <w:top w:val="single" w:sz="4" w:space="0" w:color="000000"/>
               <w:left w:val="single" w:sz="4" w:space="0" w:color="000000"/>
@@ -1821,7 +1821,7 @@
         </w:trPr>
         <w:tc>
           <w:tcPr>
-            <w:tcW w:w="1481" w:type="dxa"/>
+            <w:tcW w:w="1404" w:type="dxa"/>
             <w:tcBorders>
               <w:top w:val="single" w:sz="4" w:space="0" w:color="000000"/>
               <w:left w:val="single" w:sz="4" w:space="0" w:color="000000"/>
@@ -1848,7 +1848,7 @@
         </w:tc>
         <w:tc>
           <w:tcPr>
-            <w:tcW w:w="1546" w:type="dxa"/>
+            <w:tcW w:w="1497" w:type="dxa"/>
             <w:tcBorders>
               <w:top w:val="single" w:sz="4" w:space="0" w:color="000000"/>
               <w:left w:val="single" w:sz="4" w:space="0" w:color="000000"/>
@@ -1875,7 +1875,7 @@
         </w:tc>
         <w:tc>
           <w:tcPr>
-            <w:tcW w:w="1646" w:type="dxa"/>
+            <w:tcW w:w="1635" w:type="dxa"/>
             <w:tcBorders>
               <w:top w:val="single" w:sz="4" w:space="0" w:color="000000"/>
               <w:left w:val="single" w:sz="4" w:space="0" w:color="000000"/>
@@ -1916,7 +1916,7 @@
         </w:tc>
         <w:tc>
           <w:tcPr>
-            <w:tcW w:w="1612" w:type="dxa"/>
+            <w:tcW w:w="1588" w:type="dxa"/>
             <w:tcBorders>
               <w:top w:val="single" w:sz="4" w:space="0" w:color="000000"/>
               <w:left w:val="single" w:sz="4" w:space="0" w:color="000000"/>
@@ -1943,7 +1943,7 @@
         </w:tc>
         <w:tc>
           <w:tcPr>
-            <w:tcW w:w="1562" w:type="dxa"/>
+            <w:tcW w:w="1519" w:type="dxa"/>
             <w:tcBorders>
               <w:top w:val="single" w:sz="4" w:space="0" w:color="000000"/>
               <w:left w:val="single" w:sz="4" w:space="0" w:color="000000"/>
@@ -1970,7 +1970,7 @@
         </w:tc>
         <w:tc>
           <w:tcPr>
-            <w:tcW w:w="1619" w:type="dxa"/>
+            <w:tcW w:w="1597" w:type="dxa"/>
             <w:tcBorders>
               <w:top w:val="single" w:sz="4" w:space="0" w:color="000000"/>
               <w:left w:val="single" w:sz="4" w:space="0" w:color="000000"/>
@@ -2005,7 +2005,7 @@
         </w:tblPrEx>
         <w:tc>
           <w:tcPr>
-            <w:tcW w:w="1481" w:type="dxa"/>
+            <w:tcW w:w="1404" w:type="dxa"/>
             <w:tcBorders>
               <w:top w:val="single" w:sz="4" w:space="0" w:color="000000"/>
               <w:left w:val="single" w:sz="4" w:space="0" w:color="000000"/>
@@ -2032,7 +2032,7 @@
         </w:tc>
         <w:tc>
           <w:tcPr>
-            <w:tcW w:w="1546" w:type="dxa"/>
+            <w:tcW w:w="1497" w:type="dxa"/>
             <w:tcBorders>
               <w:top w:val="single" w:sz="4" w:space="0" w:color="000000"/>
               <w:left w:val="single" w:sz="4" w:space="0" w:color="000000"/>
@@ -2059,7 +2059,7 @@
         </w:tc>
         <w:tc>
           <w:tcPr>
-            <w:tcW w:w="1646" w:type="dxa"/>
+            <w:tcW w:w="1635" w:type="dxa"/>
             <w:tcBorders>
               <w:top w:val="single" w:sz="4" w:space="0" w:color="000000"/>
               <w:left w:val="single" w:sz="4" w:space="0" w:color="000000"/>
@@ -2148,7 +2148,7 @@
         </w:tc>
         <w:tc>
           <w:tcPr>
-            <w:tcW w:w="1612" w:type="dxa"/>
+            <w:tcW w:w="1588" w:type="dxa"/>
             <w:tcBorders>
               <w:top w:val="single" w:sz="4" w:space="0" w:color="000000"/>
               <w:left w:val="single" w:sz="4" w:space="0" w:color="000000"/>
@@ -2175,7 +2175,7 @@
         </w:tc>
         <w:tc>
           <w:tcPr>
-            <w:tcW w:w="1562" w:type="dxa"/>
+            <w:tcW w:w="1519" w:type="dxa"/>
             <w:tcBorders>
               <w:top w:val="single" w:sz="4" w:space="0" w:color="000000"/>
               <w:left w:val="single" w:sz="4" w:space="0" w:color="000000"/>
@@ -2202,7 +2202,7 @@
         </w:tc>
         <w:tc>
           <w:tcPr>
-            <w:tcW w:w="1619" w:type="dxa"/>
+            <w:tcW w:w="1597" w:type="dxa"/>
             <w:tcBorders>
               <w:top w:val="single" w:sz="4" w:space="0" w:color="000000"/>
               <w:left w:val="single" w:sz="4" w:space="0" w:color="000000"/>
@@ -2237,7 +2237,7 @@
         </w:tblPrEx>
         <w:tc>
           <w:tcPr>
-            <w:tcW w:w="1481" w:type="dxa"/>
+            <w:tcW w:w="1404" w:type="dxa"/>
             <w:tcBorders>
               <w:top w:val="single" w:sz="4" w:space="0" w:color="000000"/>
               <w:left w:val="single" w:sz="4" w:space="0" w:color="000000"/>
@@ -2264,7 +2264,7 @@
         </w:tc>
         <w:tc>
           <w:tcPr>
-            <w:tcW w:w="1546" w:type="dxa"/>
+            <w:tcW w:w="1497" w:type="dxa"/>
             <w:tcBorders>
               <w:top w:val="single" w:sz="4" w:space="0" w:color="000000"/>
               <w:left w:val="single" w:sz="4" w:space="0" w:color="000000"/>
@@ -2291,7 +2291,7 @@
         </w:tc>
         <w:tc>
           <w:tcPr>
-            <w:tcW w:w="1646" w:type="dxa"/>
+            <w:tcW w:w="1635" w:type="dxa"/>
             <w:tcBorders>
               <w:top w:val="single" w:sz="4" w:space="0" w:color="000000"/>
               <w:left w:val="single" w:sz="4" w:space="0" w:color="000000"/>
@@ -2346,7 +2346,7 @@
         </w:tc>
         <w:tc>
           <w:tcPr>
-            <w:tcW w:w="1612" w:type="dxa"/>
+            <w:tcW w:w="1588" w:type="dxa"/>
             <w:tcBorders>
               <w:top w:val="single" w:sz="4" w:space="0" w:color="000000"/>
               <w:left w:val="single" w:sz="4" w:space="0" w:color="000000"/>
@@ -2386,7 +2386,7 @@
         </w:tc>
         <w:tc>
           <w:tcPr>
-            <w:tcW w:w="1562" w:type="dxa"/>
+            <w:tcW w:w="1519" w:type="dxa"/>
             <w:tcBorders>
               <w:top w:val="single" w:sz="4" w:space="0" w:color="000000"/>
               <w:left w:val="single" w:sz="4" w:space="0" w:color="000000"/>
@@ -2414,7 +2414,7 @@
         </w:tc>
         <w:tc>
           <w:tcPr>
-            <w:tcW w:w="1619" w:type="dxa"/>
+            <w:tcW w:w="1597" w:type="dxa"/>
             <w:tcBorders>
               <w:top w:val="single" w:sz="4" w:space="0" w:color="000000"/>
               <w:left w:val="single" w:sz="4" w:space="0" w:color="000000"/>
@@ -2449,7 +2449,7 @@
         </w:tblPrEx>
         <w:tc>
           <w:tcPr>
-            <w:tcW w:w="1481" w:type="dxa"/>
+            <w:tcW w:w="1404" w:type="dxa"/>
             <w:tcBorders>
               <w:top w:val="single" w:sz="4" w:space="0" w:color="000000"/>
               <w:left w:val="single" w:sz="4" w:space="0" w:color="000000"/>
@@ -2477,7 +2477,7 @@
         </w:tc>
         <w:tc>
           <w:tcPr>
-            <w:tcW w:w="1546" w:type="dxa"/>
+            <w:tcW w:w="1497" w:type="dxa"/>
             <w:tcBorders>
               <w:top w:val="single" w:sz="4" w:space="0" w:color="000000"/>
               <w:left w:val="single" w:sz="4" w:space="0" w:color="000000"/>
@@ -2504,7 +2504,7 @@
         </w:tc>
         <w:tc>
           <w:tcPr>
-            <w:tcW w:w="1646" w:type="dxa"/>
+            <w:tcW w:w="1635" w:type="dxa"/>
             <w:tcBorders>
               <w:top w:val="single" w:sz="4" w:space="0" w:color="000000"/>
               <w:left w:val="single" w:sz="4" w:space="0" w:color="000000"/>
@@ -2551,7 +2551,7 @@
         </w:tc>
         <w:tc>
           <w:tcPr>
-            <w:tcW w:w="1612" w:type="dxa"/>
+            <w:tcW w:w="1588" w:type="dxa"/>
             <w:tcBorders>
               <w:top w:val="single" w:sz="4" w:space="0" w:color="000000"/>
               <w:left w:val="single" w:sz="4" w:space="0" w:color="000000"/>
@@ -2578,7 +2578,7 @@
         </w:tc>
         <w:tc>
           <w:tcPr>
-            <w:tcW w:w="1562" w:type="dxa"/>
+            <w:tcW w:w="1519" w:type="dxa"/>
             <w:tcBorders>
               <w:top w:val="single" w:sz="4" w:space="0" w:color="000000"/>
               <w:left w:val="single" w:sz="4" w:space="0" w:color="000000"/>
@@ -2605,7 +2605,7 @@
         </w:tc>
         <w:tc>
           <w:tcPr>
-            <w:tcW w:w="1619" w:type="dxa"/>
+            <w:tcW w:w="1597" w:type="dxa"/>
             <w:tcBorders>
               <w:top w:val="single" w:sz="4" w:space="0" w:color="000000"/>
               <w:left w:val="single" w:sz="4" w:space="0" w:color="000000"/>
@@ -2640,7 +2640,7 @@
         </w:tblPrEx>
         <w:tc>
           <w:tcPr>
-            <w:tcW w:w="1481" w:type="dxa"/>
+            <w:tcW w:w="1404" w:type="dxa"/>
             <w:tcBorders>
               <w:top w:val="single" w:sz="4" w:space="0" w:color="000000"/>
               <w:left w:val="single" w:sz="4" w:space="0" w:color="000000"/>
@@ -2667,7 +2667,7 @@
         </w:tc>
         <w:tc>
           <w:tcPr>
-            <w:tcW w:w="1546" w:type="dxa"/>
+            <w:tcW w:w="1497" w:type="dxa"/>
             <w:tcBorders>
               <w:top w:val="single" w:sz="4" w:space="0" w:color="000000"/>
               <w:left w:val="single" w:sz="4" w:space="0" w:color="000000"/>
@@ -2694,7 +2694,7 @@
         </w:tc>
         <w:tc>
           <w:tcPr>
-            <w:tcW w:w="1646" w:type="dxa"/>
+            <w:tcW w:w="1635" w:type="dxa"/>
             <w:tcBorders>
               <w:top w:val="single" w:sz="4" w:space="0" w:color="000000"/>
               <w:left w:val="single" w:sz="4" w:space="0" w:color="000000"/>
@@ -2735,7 +2735,7 @@
         </w:tc>
         <w:tc>
           <w:tcPr>
-            <w:tcW w:w="1612" w:type="dxa"/>
+            <w:tcW w:w="1588" w:type="dxa"/>
             <w:tcBorders>
               <w:top w:val="single" w:sz="4" w:space="0" w:color="000000"/>
               <w:left w:val="single" w:sz="4" w:space="0" w:color="000000"/>
@@ -2762,7 +2762,7 @@
         </w:tc>
         <w:tc>
           <w:tcPr>
-            <w:tcW w:w="1562" w:type="dxa"/>
+            <w:tcW w:w="1519" w:type="dxa"/>
             <w:tcBorders>
               <w:top w:val="single" w:sz="4" w:space="0" w:color="000000"/>
               <w:left w:val="single" w:sz="4" w:space="0" w:color="000000"/>
@@ -2789,7 +2789,7 @@
         </w:tc>
         <w:tc>
           <w:tcPr>
-            <w:tcW w:w="1619" w:type="dxa"/>
+            <w:tcW w:w="1597" w:type="dxa"/>
             <w:tcBorders>
               <w:top w:val="single" w:sz="4" w:space="0" w:color="000000"/>
               <w:left w:val="single" w:sz="4" w:space="0" w:color="000000"/>
@@ -2824,7 +2824,7 @@
         </w:tblPrEx>
         <w:tc>
           <w:tcPr>
-            <w:tcW w:w="1481" w:type="dxa"/>
+            <w:tcW w:w="1404" w:type="dxa"/>
             <w:tcBorders>
               <w:top w:val="single" w:sz="4" w:space="0" w:color="000000"/>
               <w:left w:val="single" w:sz="4" w:space="0" w:color="000000"/>
@@ -2851,7 +2851,7 @@
         </w:tc>
         <w:tc>
           <w:tcPr>
-            <w:tcW w:w="1546" w:type="dxa"/>
+            <w:tcW w:w="1497" w:type="dxa"/>
             <w:tcBorders>
               <w:top w:val="single" w:sz="4" w:space="0" w:color="000000"/>
               <w:left w:val="single" w:sz="4" w:space="0" w:color="000000"/>
@@ -2878,7 +2878,7 @@
         </w:tc>
         <w:tc>
           <w:tcPr>
-            <w:tcW w:w="1646" w:type="dxa"/>
+            <w:tcW w:w="1635" w:type="dxa"/>
             <w:tcBorders>
               <w:top w:val="single" w:sz="4" w:space="0" w:color="000000"/>
               <w:left w:val="single" w:sz="4" w:space="0" w:color="000000"/>
@@ -2933,7 +2933,7 @@
         </w:tc>
         <w:tc>
           <w:tcPr>
-            <w:tcW w:w="1612" w:type="dxa"/>
+            <w:tcW w:w="1588" w:type="dxa"/>
             <w:tcBorders>
               <w:top w:val="single" w:sz="4" w:space="0" w:color="000000"/>
               <w:left w:val="single" w:sz="4" w:space="0" w:color="000000"/>
@@ -2960,7 +2960,7 @@
         </w:tc>
         <w:tc>
           <w:tcPr>
-            <w:tcW w:w="1562" w:type="dxa"/>
+            <w:tcW w:w="1519" w:type="dxa"/>
             <w:tcBorders>
               <w:top w:val="single" w:sz="4" w:space="0" w:color="000000"/>
               <w:left w:val="single" w:sz="4" w:space="0" w:color="000000"/>
@@ -2987,7 +2987,7 @@
         </w:tc>
         <w:tc>
           <w:tcPr>
-            <w:tcW w:w="1619" w:type="dxa"/>
+            <w:tcW w:w="1597" w:type="dxa"/>
             <w:tcBorders>
               <w:top w:val="single" w:sz="4" w:space="0" w:color="000000"/>
               <w:left w:val="single" w:sz="4" w:space="0" w:color="000000"/>
@@ -3022,7 +3022,7 @@
         </w:tblPrEx>
         <w:tc>
           <w:tcPr>
-            <w:tcW w:w="1481" w:type="dxa"/>
+            <w:tcW w:w="1404" w:type="dxa"/>
             <w:tcBorders>
               <w:top w:val="single" w:sz="4" w:space="0" w:color="000000"/>
               <w:left w:val="single" w:sz="4" w:space="0" w:color="000000"/>
@@ -3049,7 +3049,7 @@
         </w:tc>
         <w:tc>
           <w:tcPr>
-            <w:tcW w:w="1546" w:type="dxa"/>
+            <w:tcW w:w="1497" w:type="dxa"/>
             <w:tcBorders>
               <w:top w:val="single" w:sz="4" w:space="0" w:color="000000"/>
               <w:left w:val="single" w:sz="4" w:space="0" w:color="000000"/>
@@ -3076,7 +3076,7 @@
         </w:tc>
         <w:tc>
           <w:tcPr>
-            <w:tcW w:w="1646" w:type="dxa"/>
+            <w:tcW w:w="1635" w:type="dxa"/>
             <w:tcBorders>
               <w:top w:val="single" w:sz="4" w:space="0" w:color="000000"/>
               <w:left w:val="single" w:sz="4" w:space="0" w:color="000000"/>
@@ -3125,7 +3125,7 @@
         </w:tc>
         <w:tc>
           <w:tcPr>
-            <w:tcW w:w="1612" w:type="dxa"/>
+            <w:tcW w:w="1588" w:type="dxa"/>
             <w:tcBorders>
               <w:top w:val="single" w:sz="4" w:space="0" w:color="000000"/>
               <w:left w:val="single" w:sz="4" w:space="0" w:color="000000"/>
@@ -3152,7 +3152,7 @@
         </w:tc>
         <w:tc>
           <w:tcPr>
-            <w:tcW w:w="1562" w:type="dxa"/>
+            <w:tcW w:w="1519" w:type="dxa"/>
             <w:tcBorders>
               <w:top w:val="single" w:sz="4" w:space="0" w:color="000000"/>
               <w:left w:val="single" w:sz="4" w:space="0" w:color="000000"/>
@@ -3179,7 +3179,7 @@
         </w:tc>
         <w:tc>
           <w:tcPr>
-            <w:tcW w:w="1619" w:type="dxa"/>
+            <w:tcW w:w="1597" w:type="dxa"/>
             <w:tcBorders>
               <w:top w:val="single" w:sz="4" w:space="0" w:color="000000"/>
               <w:left w:val="single" w:sz="4" w:space="0" w:color="000000"/>
@@ -3214,7 +3214,7 @@
         </w:tblPrEx>
         <w:tc>
           <w:tcPr>
-            <w:tcW w:w="1481" w:type="dxa"/>
+            <w:tcW w:w="1404" w:type="dxa"/>
             <w:tcBorders>
               <w:top w:val="single" w:sz="4" w:space="0" w:color="000000"/>
               <w:left w:val="single" w:sz="4" w:space="0" w:color="000000"/>
@@ -3241,7 +3241,7 @@
         </w:tc>
         <w:tc>
           <w:tcPr>
-            <w:tcW w:w="1546" w:type="dxa"/>
+            <w:tcW w:w="1497" w:type="dxa"/>
             <w:tcBorders>
               <w:top w:val="single" w:sz="4" w:space="0" w:color="000000"/>
               <w:left w:val="single" w:sz="4" w:space="0" w:color="000000"/>
@@ -3268,7 +3268,7 @@
         </w:tc>
         <w:tc>
           <w:tcPr>
-            <w:tcW w:w="1646" w:type="dxa"/>
+            <w:tcW w:w="1635" w:type="dxa"/>
             <w:tcBorders>
               <w:top w:val="single" w:sz="4" w:space="0" w:color="000000"/>
               <w:left w:val="single" w:sz="4" w:space="0" w:color="000000"/>
@@ -3332,7 +3332,7 @@
         </w:tc>
         <w:tc>
           <w:tcPr>
-            <w:tcW w:w="1612" w:type="dxa"/>
+            <w:tcW w:w="1588" w:type="dxa"/>
             <w:tcBorders>
               <w:top w:val="single" w:sz="4" w:space="0" w:color="000000"/>
               <w:left w:val="single" w:sz="4" w:space="0" w:color="000000"/>
@@ -3367,7 +3367,7 @@
         </w:tc>
         <w:tc>
           <w:tcPr>
-            <w:tcW w:w="1562" w:type="dxa"/>
+            <w:tcW w:w="1519" w:type="dxa"/>
             <w:tcBorders>
               <w:top w:val="single" w:sz="4" w:space="0" w:color="000000"/>
               <w:left w:val="single" w:sz="4" w:space="0" w:color="000000"/>
@@ -3395,7 +3395,7 @@
         </w:tc>
         <w:tc>
           <w:tcPr>
-            <w:tcW w:w="1619" w:type="dxa"/>
+            <w:tcW w:w="1597" w:type="dxa"/>
             <w:tcBorders>
               <w:top w:val="single" w:sz="4" w:space="0" w:color="000000"/>
               <w:left w:val="single" w:sz="4" w:space="0" w:color="000000"/>
@@ -3443,7 +3443,7 @@
         </w:tblPrEx>
         <w:tc>
           <w:tcPr>
-            <w:tcW w:w="1481" w:type="dxa"/>
+            <w:tcW w:w="1404" w:type="dxa"/>
             <w:tcBorders>
               <w:top w:val="single" w:sz="4" w:space="0" w:color="000000"/>
               <w:left w:val="single" w:sz="4" w:space="0" w:color="000000"/>
@@ -3474,7 +3474,7 @@
         </w:tc>
         <w:tc>
           <w:tcPr>
-            <w:tcW w:w="1546" w:type="dxa"/>
+            <w:tcW w:w="1497" w:type="dxa"/>
             <w:tcBorders>
               <w:top w:val="single" w:sz="4" w:space="0" w:color="000000"/>
               <w:left w:val="single" w:sz="4" w:space="0" w:color="000000"/>
@@ -3504,7 +3504,7 @@
         </w:tc>
         <w:tc>
           <w:tcPr>
-            <w:tcW w:w="1646" w:type="dxa"/>
+            <w:tcW w:w="1635" w:type="dxa"/>
             <w:tcBorders>
               <w:top w:val="single" w:sz="4" w:space="0" w:color="000000"/>
               <w:left w:val="single" w:sz="4" w:space="0" w:color="000000"/>
@@ -3544,6 +3544,202 @@
                 <w:rFonts w:ascii="Palatino Linotype" w:eastAsia="Palatino Linotype" w:hAnsi="Palatino Linotype" w:cs="Palatino Linotype"/>
               </w:rPr>
             </w:pPr>
+          </w:p>
+          <w:p>
+            <w:pPr>
+              <w:spacing w:after="0" w:line="240" w:lineRule="auto"/>
+              <w:rPr>
+                <w:rFonts w:ascii="Palatino Linotype" w:eastAsia="Palatino Linotype" w:hAnsi="Palatino Linotype" w:cs="Palatino Linotype"/>
+              </w:rPr>
+            </w:pPr>
+          </w:p>
+        </w:tc>
+        <w:tc>
+          <w:tcPr>
+            <w:tcW w:w="1588" w:type="dxa"/>
+            <w:tcBorders>
+              <w:top w:val="single" w:sz="4" w:space="0" w:color="000000"/>
+              <w:left w:val="single" w:sz="4" w:space="0" w:color="000000"/>
+              <w:bottom w:val="single" w:sz="4" w:space="0" w:color="000000"/>
+              <w:right w:val="single" w:sz="4" w:space="0" w:color="000000"/>
+            </w:tcBorders>
+            <w:shd w:val="clear" w:color="000000" w:fill="FFFFFF"/>
+            <w:tcMar>
+              <w:left w:w="108" w:type="dxa"/>
+              <w:right w:w="108" w:type="dxa"/>
+            </w:tcMar>
+          </w:tcPr>
+          <w:p>
+            <w:pPr>
+              <w:spacing w:after="0" w:line="240" w:lineRule="auto"/>
+              <w:rPr>
+                <w:rFonts w:ascii="Palatino Linotype" w:eastAsia="Palatino Linotype" w:hAnsi="Palatino Linotype" w:cs="Palatino Linotype"/>
+              </w:rPr>
+            </w:pPr>
+            <w:r>
+              <w:rPr>
+                <w:rFonts w:ascii="Palatino Linotype" w:eastAsia="Palatino Linotype" w:hAnsi="Palatino Linotype" w:cs="Palatino Linotype"/>
+              </w:rPr>
+              <w:t>The “Add to Contacts…” hyperlink should now be visible.</w:t>
+            </w:r>
+          </w:p>
+        </w:tc>
+        <w:tc>
+          <w:tcPr>
+            <w:tcW w:w="1519" w:type="dxa"/>
+            <w:tcBorders>
+              <w:top w:val="single" w:sz="4" w:space="0" w:color="000000"/>
+              <w:left w:val="single" w:sz="4" w:space="0" w:color="000000"/>
+              <w:bottom w:val="single" w:sz="4" w:space="0" w:color="000000"/>
+              <w:right w:val="single" w:sz="4" w:space="0" w:color="000000"/>
+            </w:tcBorders>
+            <w:shd w:val="clear" w:color="000000" w:fill="FFFFFF"/>
+            <w:tcMar>
+              <w:left w:w="108" w:type="dxa"/>
+              <w:right w:w="108" w:type="dxa"/>
+            </w:tcMar>
+          </w:tcPr>
+          <w:p>
+            <w:pPr>
+              <w:spacing w:after="0" w:line="240" w:lineRule="auto"/>
+              <w:rPr>
+                <w:rFonts w:ascii="Palatino Linotype" w:eastAsia="Palatino Linotype" w:hAnsi="Palatino Linotype" w:cs="Palatino Linotype"/>
+              </w:rPr>
+            </w:pPr>
+            <w:r>
+              <w:rPr>
+                <w:rFonts w:ascii="Palatino Linotype" w:eastAsia="Palatino Linotype" w:hAnsi="Palatino Linotype" w:cs="Palatino Linotype"/>
+              </w:rPr>
+              <w:t>Same as expected.</w:t>
+            </w:r>
+          </w:p>
+        </w:tc>
+        <w:tc>
+          <w:tcPr>
+            <w:tcW w:w="1597" w:type="dxa"/>
+            <w:tcBorders>
+              <w:top w:val="single" w:sz="4" w:space="0" w:color="000000"/>
+              <w:left w:val="single" w:sz="4" w:space="0" w:color="000000"/>
+              <w:bottom w:val="single" w:sz="4" w:space="0" w:color="000000"/>
+              <w:right w:val="single" w:sz="4" w:space="0" w:color="000000"/>
+            </w:tcBorders>
+            <w:shd w:val="clear" w:color="000000" w:fill="FFFFFF"/>
+            <w:tcMar>
+              <w:left w:w="108" w:type="dxa"/>
+              <w:right w:w="108" w:type="dxa"/>
+            </w:tcMar>
+          </w:tcPr>
+          <w:p>
+            <w:pPr>
+              <w:spacing w:after="0" w:line="240" w:lineRule="auto"/>
+              <w:rPr>
+                <w:rFonts w:ascii="Palatino Linotype" w:eastAsia="Palatino Linotype" w:hAnsi="Palatino Linotype" w:cs="Palatino Linotype"/>
+              </w:rPr>
+            </w:pPr>
+            <w:r>
+              <w:rPr>
+                <w:rFonts w:ascii="Palatino Linotype" w:eastAsia="Palatino Linotype" w:hAnsi="Palatino Linotype" w:cs="Palatino Linotype"/>
+              </w:rPr>
+              <w:t>TD1</w:t>
+            </w:r>
+            <w:r>
+              <w:rPr>
+                <w:rFonts w:ascii="Palatino Linotype" w:eastAsia="Palatino Linotype" w:hAnsi="Palatino Linotype" w:cs="Palatino Linotype"/>
+              </w:rPr>
+              <w:t xml:space="preserve"> is defined in the test data table below.</w:t>
+            </w:r>
+          </w:p>
+        </w:tc>
+      </w:tr>
+      <w:tr>
+        <w:tblPrEx>
+          <w:tblCellMar>
+            <w:top w:w="0" w:type="dxa"/>
+            <w:bottom w:w="0" w:type="dxa"/>
+          </w:tblCellMar>
+        </w:tblPrEx>
+        <w:tc>
+          <w:tcPr>
+            <w:tcW w:w="1404" w:type="dxa"/>
+            <w:tcBorders>
+              <w:top w:val="single" w:sz="4" w:space="0" w:color="000000"/>
+              <w:left w:val="single" w:sz="4" w:space="0" w:color="000000"/>
+              <w:bottom w:val="single" w:sz="4" w:space="0" w:color="000000"/>
+              <w:right w:val="single" w:sz="4" w:space="0" w:color="000000"/>
+            </w:tcBorders>
+            <w:shd w:val="clear" w:color="000000" w:fill="FFFFFF"/>
+            <w:tcMar>
+              <w:left w:w="108" w:type="dxa"/>
+              <w:right w:w="108" w:type="dxa"/>
+            </w:tcMar>
+          </w:tcPr>
+          <w:p>
+            <w:pPr>
+              <w:spacing w:after="0" w:line="240" w:lineRule="auto"/>
+              <w:rPr>
+                <w:rFonts w:ascii="Palatino Linotype" w:eastAsia="Palatino Linotype" w:hAnsi="Palatino Linotype" w:cs="Palatino Linotype"/>
+              </w:rPr>
+            </w:pPr>
+            <w:r>
+              <w:rPr>
+                <w:rFonts w:ascii="Palatino Linotype" w:eastAsia="Palatino Linotype" w:hAnsi="Palatino Linotype" w:cs="Palatino Linotype"/>
+              </w:rPr>
+              <w:t>TC14</w:t>
+            </w:r>
+          </w:p>
+        </w:tc>
+        <w:tc>
+          <w:tcPr>
+            <w:tcW w:w="1497" w:type="dxa"/>
+            <w:tcBorders>
+              <w:top w:val="single" w:sz="4" w:space="0" w:color="000000"/>
+              <w:left w:val="single" w:sz="4" w:space="0" w:color="000000"/>
+              <w:bottom w:val="single" w:sz="4" w:space="0" w:color="000000"/>
+              <w:right w:val="single" w:sz="4" w:space="0" w:color="000000"/>
+            </w:tcBorders>
+            <w:shd w:val="clear" w:color="000000" w:fill="FFFFFF"/>
+            <w:tcMar>
+              <w:left w:w="108" w:type="dxa"/>
+              <w:right w:w="108" w:type="dxa"/>
+            </w:tcMar>
+          </w:tcPr>
+          <w:p>
+            <w:pPr>
+              <w:spacing w:after="0" w:line="240" w:lineRule="auto"/>
+              <w:rPr>
+                <w:rFonts w:ascii="Palatino Linotype" w:eastAsia="Palatino Linotype" w:hAnsi="Palatino Linotype" w:cs="Palatino Linotype"/>
+              </w:rPr>
+            </w:pPr>
+            <w:r>
+              <w:rPr>
+                <w:rFonts w:ascii="Palatino Linotype" w:eastAsia="Palatino Linotype" w:hAnsi="Palatino Linotype" w:cs="Palatino Linotype"/>
+              </w:rPr>
+              <w:t>M-Feature6</w:t>
+            </w:r>
+          </w:p>
+        </w:tc>
+        <w:tc>
+          <w:tcPr>
+            <w:tcW w:w="1635" w:type="dxa"/>
+            <w:tcBorders>
+              <w:top w:val="single" w:sz="4" w:space="0" w:color="000000"/>
+              <w:left w:val="single" w:sz="4" w:space="0" w:color="000000"/>
+              <w:bottom w:val="single" w:sz="4" w:space="0" w:color="000000"/>
+              <w:right w:val="single" w:sz="4" w:space="0" w:color="000000"/>
+            </w:tcBorders>
+            <w:shd w:val="clear" w:color="000000" w:fill="FFFFFF"/>
+            <w:tcMar>
+              <w:left w:w="108" w:type="dxa"/>
+              <w:right w:w="108" w:type="dxa"/>
+            </w:tcMar>
+          </w:tcPr>
+          <w:p>
+            <w:pPr>
+              <w:spacing w:after="0" w:line="240" w:lineRule="auto"/>
+              <w:rPr>
+                <w:rFonts w:ascii="Palatino Linotype" w:eastAsia="Palatino Linotype" w:hAnsi="Palatino Linotype" w:cs="Palatino Linotype"/>
+              </w:rPr>
+            </w:pPr>
             <w:r>
               <w:rPr>
                 <w:rFonts w:ascii="Palatino Linotype" w:eastAsia="Palatino Linotype" w:hAnsi="Palatino Linotype" w:cs="Palatino Linotype"/>
@@ -3554,77 +3750,325 @@
               <w:rPr>
                 <w:rFonts w:ascii="Palatino Linotype" w:eastAsia="Palatino Linotype" w:hAnsi="Palatino Linotype" w:cs="Palatino Linotype"/>
               </w:rPr>
-              <w:t>Click on the “Add to Contacts…” hyperlink.</w:t>
-            </w:r>
-          </w:p>
-          <w:p>
-            <w:pPr>
-              <w:spacing w:after="0" w:line="240" w:lineRule="auto"/>
-              <w:rPr>
-                <w:rFonts w:ascii="Palatino Linotype" w:eastAsia="Palatino Linotype" w:hAnsi="Palatino Linotype" w:cs="Palatino Linotype"/>
-              </w:rPr>
-            </w:pPr>
-            <w:r>
-              <w:rPr>
-                <w:rFonts w:ascii="Palatino Linotype" w:eastAsia="Palatino Linotype" w:hAnsi="Palatino Linotype" w:cs="Palatino Linotype"/>
-              </w:rPr>
-              <w:t>-</w:t>
-            </w:r>
-            <w:r>
-              <w:rPr>
-                <w:rFonts w:ascii="Palatino Linotype" w:eastAsia="Palatino Linotype" w:hAnsi="Palatino Linotype" w:cs="Palatino Linotype"/>
-              </w:rPr>
-              <w:t xml:space="preserve"> </w:t>
-            </w:r>
-            <w:r>
-              <w:rPr>
-                <w:rFonts w:ascii="Palatino Linotype" w:eastAsia="Palatino Linotype" w:hAnsi="Palatino Linotype" w:cs="Palatino Linotype"/>
-              </w:rPr>
-              <w:t>Click on the “Add to Contact” button that should now be visible.</w:t>
-            </w:r>
-          </w:p>
-          <w:p>
-            <w:pPr>
-              <w:spacing w:after="0" w:line="240" w:lineRule="auto"/>
-              <w:rPr>
-                <w:rFonts w:ascii="Palatino Linotype" w:eastAsia="Palatino Linotype" w:hAnsi="Palatino Linotype" w:cs="Palatino Linotype"/>
-              </w:rPr>
-            </w:pPr>
-          </w:p>
-        </w:tc>
-        <w:tc>
-          <w:tcPr>
-            <w:tcW w:w="1612" w:type="dxa"/>
-            <w:tcBorders>
-              <w:top w:val="single" w:sz="4" w:space="0" w:color="000000"/>
-              <w:left w:val="single" w:sz="4" w:space="0" w:color="000000"/>
-              <w:bottom w:val="single" w:sz="4" w:space="0" w:color="000000"/>
-              <w:right w:val="single" w:sz="4" w:space="0" w:color="000000"/>
-            </w:tcBorders>
-            <w:shd w:val="clear" w:color="000000" w:fill="FFFFFF"/>
-            <w:tcMar>
-              <w:left w:w="108" w:type="dxa"/>
-              <w:right w:w="108" w:type="dxa"/>
-            </w:tcMar>
-          </w:tcPr>
-          <w:p>
-            <w:pPr>
-              <w:spacing w:after="0" w:line="240" w:lineRule="auto"/>
-              <w:rPr>
-                <w:rFonts w:ascii="Palatino Linotype" w:eastAsia="Palatino Linotype" w:hAnsi="Palatino Linotype" w:cs="Palatino Linotype"/>
-              </w:rPr>
-            </w:pPr>
-            <w:r>
-              <w:rPr>
-                <w:rFonts w:ascii="Palatino Linotype" w:eastAsia="Palatino Linotype" w:hAnsi="Palatino Linotype" w:cs="Palatino Linotype"/>
-              </w:rPr>
-              <w:t>Contact Manager should now show up with the fields pop</w:t>
-            </w:r>
-            <w:r>
-              <w:rPr>
-                <w:rFonts w:ascii="Palatino Linotype" w:eastAsia="Palatino Linotype" w:hAnsi="Palatino Linotype" w:cs="Palatino Linotype"/>
-              </w:rPr>
-              <w:t>ulated</w:t>
+              <w:t>Follow the steps of TC13</w:t>
+            </w:r>
+          </w:p>
+          <w:p>
+            <w:pPr>
+              <w:spacing w:after="0" w:line="240" w:lineRule="auto"/>
+              <w:rPr>
+                <w:rFonts w:ascii="Palatino Linotype" w:eastAsia="Palatino Linotype" w:hAnsi="Palatino Linotype" w:cs="Palatino Linotype"/>
+              </w:rPr>
+            </w:pPr>
+            <w:r>
+              <w:rPr>
+                <w:rFonts w:ascii="Palatino Linotype" w:eastAsia="Palatino Linotype" w:hAnsi="Palatino Linotype" w:cs="Palatino Linotype"/>
+              </w:rPr>
+              <w:t>-Click on the “Add to Contacts…” hyperlink.</w:t>
+            </w:r>
+          </w:p>
+          <w:p>
+            <w:pPr>
+              <w:spacing w:after="0" w:line="240" w:lineRule="auto"/>
+              <w:rPr>
+                <w:rFonts w:ascii="Palatino Linotype" w:eastAsia="Palatino Linotype" w:hAnsi="Palatino Linotype" w:cs="Palatino Linotype"/>
+              </w:rPr>
+            </w:pPr>
+          </w:p>
+        </w:tc>
+        <w:tc>
+          <w:tcPr>
+            <w:tcW w:w="1588" w:type="dxa"/>
+            <w:tcBorders>
+              <w:top w:val="single" w:sz="4" w:space="0" w:color="000000"/>
+              <w:left w:val="single" w:sz="4" w:space="0" w:color="000000"/>
+              <w:bottom w:val="single" w:sz="4" w:space="0" w:color="000000"/>
+              <w:right w:val="single" w:sz="4" w:space="0" w:color="000000"/>
+            </w:tcBorders>
+            <w:shd w:val="clear" w:color="000000" w:fill="FFFFFF"/>
+            <w:tcMar>
+              <w:left w:w="108" w:type="dxa"/>
+              <w:right w:w="108" w:type="dxa"/>
+            </w:tcMar>
+          </w:tcPr>
+          <w:p>
+            <w:pPr>
+              <w:spacing w:after="0" w:line="240" w:lineRule="auto"/>
+              <w:rPr>
+                <w:rFonts w:ascii="Palatino Linotype" w:eastAsia="Palatino Linotype" w:hAnsi="Palatino Linotype" w:cs="Palatino Linotype"/>
+              </w:rPr>
+            </w:pPr>
+            <w:r>
+              <w:rPr>
+                <w:rFonts w:ascii="Palatino Linotype" w:eastAsia="Palatino Linotype" w:hAnsi="Palatino Linotype" w:cs="Palatino Linotype"/>
+              </w:rPr>
+              <w:t xml:space="preserve">- </w:t>
+            </w:r>
+            <w:r>
+              <w:rPr>
+                <w:rFonts w:ascii="Palatino Linotype" w:eastAsia="Palatino Linotype" w:hAnsi="Palatino Linotype" w:cs="Palatino Linotype"/>
+              </w:rPr>
+              <w:t>T</w:t>
+            </w:r>
+            <w:r>
+              <w:rPr>
+                <w:rFonts w:ascii="Palatino Linotype" w:eastAsia="Palatino Linotype" w:hAnsi="Palatino Linotype" w:cs="Palatino Linotype"/>
+              </w:rPr>
+              <w:t>he “Add to Contact</w:t>
+            </w:r>
+            <w:r>
+              <w:rPr>
+                <w:rFonts w:ascii="Palatino Linotype" w:eastAsia="Palatino Linotype" w:hAnsi="Palatino Linotype" w:cs="Palatino Linotype"/>
+              </w:rPr>
+              <w:t xml:space="preserve">” button </w:t>
+            </w:r>
+            <w:r>
+              <w:rPr>
+                <w:rFonts w:ascii="Palatino Linotype" w:eastAsia="Palatino Linotype" w:hAnsi="Palatino Linotype" w:cs="Palatino Linotype"/>
+              </w:rPr>
+              <w:t>should now be visible.</w:t>
+            </w:r>
+          </w:p>
+          <w:p>
+            <w:pPr>
+              <w:spacing w:after="0" w:line="240" w:lineRule="auto"/>
+              <w:rPr>
+                <w:rFonts w:ascii="Palatino Linotype" w:eastAsia="Palatino Linotype" w:hAnsi="Palatino Linotype" w:cs="Palatino Linotype"/>
+              </w:rPr>
+            </w:pPr>
+          </w:p>
+        </w:tc>
+        <w:tc>
+          <w:tcPr>
+            <w:tcW w:w="1519" w:type="dxa"/>
+            <w:tcBorders>
+              <w:top w:val="single" w:sz="4" w:space="0" w:color="000000"/>
+              <w:left w:val="single" w:sz="4" w:space="0" w:color="000000"/>
+              <w:bottom w:val="single" w:sz="4" w:space="0" w:color="000000"/>
+              <w:right w:val="single" w:sz="4" w:space="0" w:color="000000"/>
+            </w:tcBorders>
+            <w:shd w:val="clear" w:color="000000" w:fill="FFFFFF"/>
+            <w:tcMar>
+              <w:left w:w="108" w:type="dxa"/>
+              <w:right w:w="108" w:type="dxa"/>
+            </w:tcMar>
+          </w:tcPr>
+          <w:p>
+            <w:pPr>
+              <w:spacing w:after="0" w:line="240" w:lineRule="auto"/>
+              <w:rPr>
+                <w:rFonts w:ascii="Palatino Linotype" w:eastAsia="Palatino Linotype" w:hAnsi="Palatino Linotype" w:cs="Palatino Linotype"/>
+              </w:rPr>
+            </w:pPr>
+            <w:r>
+              <w:rPr>
+                <w:rFonts w:ascii="Palatino Linotype" w:eastAsia="Palatino Linotype" w:hAnsi="Palatino Linotype" w:cs="Palatino Linotype"/>
+              </w:rPr>
+              <w:t>Same as expected.</w:t>
+            </w:r>
+          </w:p>
+        </w:tc>
+        <w:tc>
+          <w:tcPr>
+            <w:tcW w:w="1597" w:type="dxa"/>
+            <w:tcBorders>
+              <w:top w:val="single" w:sz="4" w:space="0" w:color="000000"/>
+              <w:left w:val="single" w:sz="4" w:space="0" w:color="000000"/>
+              <w:bottom w:val="single" w:sz="4" w:space="0" w:color="000000"/>
+              <w:right w:val="single" w:sz="4" w:space="0" w:color="000000"/>
+            </w:tcBorders>
+            <w:shd w:val="clear" w:color="000000" w:fill="FFFFFF"/>
+            <w:tcMar>
+              <w:left w:w="108" w:type="dxa"/>
+              <w:right w:w="108" w:type="dxa"/>
+            </w:tcMar>
+          </w:tcPr>
+          <w:p>
+            <w:pPr>
+              <w:spacing w:after="0" w:line="240" w:lineRule="auto"/>
+              <w:rPr>
+                <w:rFonts w:ascii="Palatino Linotype" w:eastAsia="Palatino Linotype" w:hAnsi="Palatino Linotype" w:cs="Palatino Linotype"/>
+              </w:rPr>
+            </w:pPr>
+            <w:r>
+              <w:rPr>
+                <w:rFonts w:ascii="Palatino Linotype" w:eastAsia="Palatino Linotype" w:hAnsi="Palatino Linotype" w:cs="Palatino Linotype"/>
+              </w:rPr>
+              <w:t>TD1 is defined in the test data table below.</w:t>
+            </w:r>
+          </w:p>
+        </w:tc>
+      </w:tr>
+      <w:tr>
+        <w:tblPrEx>
+          <w:tblCellMar>
+            <w:top w:w="0" w:type="dxa"/>
+            <w:bottom w:w="0" w:type="dxa"/>
+          </w:tblCellMar>
+        </w:tblPrEx>
+        <w:tc>
+          <w:tcPr>
+            <w:tcW w:w="1404" w:type="dxa"/>
+            <w:tcBorders>
+              <w:top w:val="single" w:sz="4" w:space="0" w:color="000000"/>
+              <w:left w:val="single" w:sz="4" w:space="0" w:color="000000"/>
+              <w:bottom w:val="single" w:sz="4" w:space="0" w:color="000000"/>
+              <w:right w:val="single" w:sz="4" w:space="0" w:color="000000"/>
+            </w:tcBorders>
+            <w:shd w:val="clear" w:color="000000" w:fill="FFFFFF"/>
+            <w:tcMar>
+              <w:left w:w="108" w:type="dxa"/>
+              <w:right w:w="108" w:type="dxa"/>
+            </w:tcMar>
+          </w:tcPr>
+          <w:p>
+            <w:pPr>
+              <w:spacing w:after="0" w:line="240" w:lineRule="auto"/>
+              <w:rPr>
+                <w:rFonts w:ascii="Palatino Linotype" w:eastAsia="Palatino Linotype" w:hAnsi="Palatino Linotype" w:cs="Palatino Linotype"/>
+              </w:rPr>
+            </w:pPr>
+            <w:r>
+              <w:rPr>
+                <w:rFonts w:ascii="Palatino Linotype" w:eastAsia="Palatino Linotype" w:hAnsi="Palatino Linotype" w:cs="Palatino Linotype"/>
+              </w:rPr>
+              <w:t>TC15</w:t>
+            </w:r>
+          </w:p>
+        </w:tc>
+        <w:tc>
+          <w:tcPr>
+            <w:tcW w:w="1497" w:type="dxa"/>
+            <w:tcBorders>
+              <w:top w:val="single" w:sz="4" w:space="0" w:color="000000"/>
+              <w:left w:val="single" w:sz="4" w:space="0" w:color="000000"/>
+              <w:bottom w:val="single" w:sz="4" w:space="0" w:color="000000"/>
+              <w:right w:val="single" w:sz="4" w:space="0" w:color="000000"/>
+            </w:tcBorders>
+            <w:shd w:val="clear" w:color="000000" w:fill="FFFFFF"/>
+            <w:tcMar>
+              <w:left w:w="108" w:type="dxa"/>
+              <w:right w:w="108" w:type="dxa"/>
+            </w:tcMar>
+          </w:tcPr>
+          <w:p>
+            <w:pPr>
+              <w:spacing w:after="0" w:line="240" w:lineRule="auto"/>
+              <w:rPr>
+                <w:rFonts w:ascii="Palatino Linotype" w:eastAsia="Palatino Linotype" w:hAnsi="Palatino Linotype" w:cs="Palatino Linotype"/>
+              </w:rPr>
+            </w:pPr>
+            <w:r>
+              <w:rPr>
+                <w:rFonts w:ascii="Palatino Linotype" w:eastAsia="Palatino Linotype" w:hAnsi="Palatino Linotype" w:cs="Palatino Linotype"/>
+              </w:rPr>
+              <w:t>M-Feature6</w:t>
+            </w:r>
+          </w:p>
+        </w:tc>
+        <w:tc>
+          <w:tcPr>
+            <w:tcW w:w="1635" w:type="dxa"/>
+            <w:tcBorders>
+              <w:top w:val="single" w:sz="4" w:space="0" w:color="000000"/>
+              <w:left w:val="single" w:sz="4" w:space="0" w:color="000000"/>
+              <w:bottom w:val="single" w:sz="4" w:space="0" w:color="000000"/>
+              <w:right w:val="single" w:sz="4" w:space="0" w:color="000000"/>
+            </w:tcBorders>
+            <w:shd w:val="clear" w:color="000000" w:fill="FFFFFF"/>
+            <w:tcMar>
+              <w:left w:w="108" w:type="dxa"/>
+              <w:right w:w="108" w:type="dxa"/>
+            </w:tcMar>
+          </w:tcPr>
+          <w:p>
+            <w:pPr>
+              <w:spacing w:after="0" w:line="240" w:lineRule="auto"/>
+              <w:rPr>
+                <w:rFonts w:ascii="Palatino Linotype" w:eastAsia="Palatino Linotype" w:hAnsi="Palatino Linotype" w:cs="Palatino Linotype"/>
+              </w:rPr>
+            </w:pPr>
+            <w:r>
+              <w:rPr>
+                <w:rFonts w:ascii="Palatino Linotype" w:eastAsia="Palatino Linotype" w:hAnsi="Palatino Linotype" w:cs="Palatino Linotype"/>
+              </w:rPr>
+              <w:t>-Follow the steps of TC</w:t>
+            </w:r>
+            <w:r>
+              <w:rPr>
+                <w:rFonts w:ascii="Palatino Linotype" w:eastAsia="Palatino Linotype" w:hAnsi="Palatino Linotype" w:cs="Palatino Linotype"/>
+              </w:rPr>
+              <w:t>1</w:t>
+            </w:r>
+            <w:r>
+              <w:rPr>
+                <w:rFonts w:ascii="Palatino Linotype" w:eastAsia="Palatino Linotype" w:hAnsi="Palatino Linotype" w:cs="Palatino Linotype"/>
+              </w:rPr>
+              <w:t xml:space="preserve">4 </w:t>
+            </w:r>
+          </w:p>
+          <w:p>
+            <w:pPr>
+              <w:spacing w:after="0" w:line="240" w:lineRule="auto"/>
+              <w:rPr>
+                <w:rFonts w:ascii="Palatino Linotype" w:eastAsia="Palatino Linotype" w:hAnsi="Palatino Linotype" w:cs="Palatino Linotype"/>
+              </w:rPr>
+            </w:pPr>
+            <w:r>
+              <w:rPr>
+                <w:rFonts w:ascii="Palatino Linotype" w:eastAsia="Palatino Linotype" w:hAnsi="Palatino Linotype" w:cs="Palatino Linotype"/>
+              </w:rPr>
+              <w:t>- Click on the “Add to Contact” button.</w:t>
+            </w:r>
+          </w:p>
+          <w:p>
+            <w:pPr>
+              <w:spacing w:after="0" w:line="240" w:lineRule="auto"/>
+              <w:rPr>
+                <w:rFonts w:ascii="Palatino Linotype" w:eastAsia="Palatino Linotype" w:hAnsi="Palatino Linotype" w:cs="Palatino Linotype"/>
+              </w:rPr>
+            </w:pPr>
+          </w:p>
+        </w:tc>
+        <w:tc>
+          <w:tcPr>
+            <w:tcW w:w="1588" w:type="dxa"/>
+            <w:tcBorders>
+              <w:top w:val="single" w:sz="4" w:space="0" w:color="000000"/>
+              <w:left w:val="single" w:sz="4" w:space="0" w:color="000000"/>
+              <w:bottom w:val="single" w:sz="4" w:space="0" w:color="000000"/>
+              <w:right w:val="single" w:sz="4" w:space="0" w:color="000000"/>
+            </w:tcBorders>
+            <w:shd w:val="clear" w:color="000000" w:fill="FFFFFF"/>
+            <w:tcMar>
+              <w:left w:w="108" w:type="dxa"/>
+              <w:right w:w="108" w:type="dxa"/>
+            </w:tcMar>
+          </w:tcPr>
+          <w:p>
+            <w:pPr>
+              <w:spacing w:after="0" w:line="240" w:lineRule="auto"/>
+              <w:rPr>
+                <w:rFonts w:ascii="Palatino Linotype" w:eastAsia="Palatino Linotype" w:hAnsi="Palatino Linotype" w:cs="Palatino Linotype"/>
+              </w:rPr>
+            </w:pPr>
+            <w:r>
+              <w:rPr>
+                <w:rFonts w:ascii="Palatino Linotype" w:eastAsia="Palatino Linotype" w:hAnsi="Palatino Linotype" w:cs="Palatino Linotype"/>
+              </w:rPr>
+              <w:t>Contact Manager should now pop</w:t>
+            </w:r>
+            <w:r>
+              <w:rPr>
+                <w:rFonts w:ascii="Palatino Linotype" w:eastAsia="Palatino Linotype" w:hAnsi="Palatino Linotype" w:cs="Palatino Linotype"/>
+              </w:rPr>
+              <w:t xml:space="preserve"> up with the</w:t>
+            </w:r>
+            <w:r>
+              <w:rPr>
+                <w:rFonts w:ascii="Palatino Linotype" w:eastAsia="Palatino Linotype" w:hAnsi="Palatino Linotype" w:cs="Palatino Linotype"/>
+              </w:rPr>
+              <w:t xml:space="preserve"> appropriate</w:t>
             </w:r>
             <w:bookmarkStart w:id="0" w:name="_GoBack"/>
             <w:bookmarkEnd w:id="0"/>
@@ -3632,13 +4076,13 @@
               <w:rPr>
                 <w:rFonts w:ascii="Palatino Linotype" w:eastAsia="Palatino Linotype" w:hAnsi="Palatino Linotype" w:cs="Palatino Linotype"/>
               </w:rPr>
-              <w:t>.</w:t>
-            </w:r>
-          </w:p>
-        </w:tc>
-        <w:tc>
-          <w:tcPr>
-            <w:tcW w:w="1562" w:type="dxa"/>
+              <w:t xml:space="preserve"> fields populated.</w:t>
+            </w:r>
+          </w:p>
+        </w:tc>
+        <w:tc>
+          <w:tcPr>
+            <w:tcW w:w="1519" w:type="dxa"/>
             <w:tcBorders>
               <w:top w:val="single" w:sz="4" w:space="0" w:color="000000"/>
               <w:left w:val="single" w:sz="4" w:space="0" w:color="000000"/>
@@ -3668,37 +4112,31 @@
         </w:tc>
         <w:tc>
           <w:tcPr>
-            <w:tcW w:w="1619" w:type="dxa"/>
-            <w:tcBorders>
-              <w:top w:val="single" w:sz="4" w:space="0" w:color="000000"/>
-              <w:left w:val="single" w:sz="4" w:space="0" w:color="000000"/>
-              <w:bottom w:val="single" w:sz="4" w:space="0" w:color="000000"/>
-              <w:right w:val="single" w:sz="4" w:space="0" w:color="000000"/>
-            </w:tcBorders>
-            <w:shd w:val="clear" w:color="000000" w:fill="FFFFFF"/>
-            <w:tcMar>
-              <w:left w:w="108" w:type="dxa"/>
-              <w:right w:w="108" w:type="dxa"/>
-            </w:tcMar>
-          </w:tcPr>
-          <w:p>
-            <w:pPr>
-              <w:spacing w:after="0" w:line="240" w:lineRule="auto"/>
-              <w:rPr>
-                <w:rFonts w:ascii="Palatino Linotype" w:eastAsia="Palatino Linotype" w:hAnsi="Palatino Linotype" w:cs="Palatino Linotype"/>
-              </w:rPr>
-            </w:pPr>
-            <w:r>
-              <w:rPr>
-                <w:rFonts w:ascii="Palatino Linotype" w:eastAsia="Palatino Linotype" w:hAnsi="Palatino Linotype" w:cs="Palatino Linotype"/>
-              </w:rPr>
-              <w:t>TD1</w:t>
-            </w:r>
-            <w:r>
-              <w:rPr>
-                <w:rFonts w:ascii="Palatino Linotype" w:eastAsia="Palatino Linotype" w:hAnsi="Palatino Linotype" w:cs="Palatino Linotype"/>
-              </w:rPr>
-              <w:t xml:space="preserve"> is defined in the test data table below.</w:t>
+            <w:tcW w:w="1597" w:type="dxa"/>
+            <w:tcBorders>
+              <w:top w:val="single" w:sz="4" w:space="0" w:color="000000"/>
+              <w:left w:val="single" w:sz="4" w:space="0" w:color="000000"/>
+              <w:bottom w:val="single" w:sz="4" w:space="0" w:color="000000"/>
+              <w:right w:val="single" w:sz="4" w:space="0" w:color="000000"/>
+            </w:tcBorders>
+            <w:shd w:val="clear" w:color="000000" w:fill="FFFFFF"/>
+            <w:tcMar>
+              <w:left w:w="108" w:type="dxa"/>
+              <w:right w:w="108" w:type="dxa"/>
+            </w:tcMar>
+          </w:tcPr>
+          <w:p>
+            <w:pPr>
+              <w:spacing w:after="0" w:line="240" w:lineRule="auto"/>
+              <w:rPr>
+                <w:rFonts w:ascii="Palatino Linotype" w:eastAsia="Palatino Linotype" w:hAnsi="Palatino Linotype" w:cs="Palatino Linotype"/>
+              </w:rPr>
+            </w:pPr>
+            <w:r>
+              <w:rPr>
+                <w:rFonts w:ascii="Palatino Linotype" w:eastAsia="Palatino Linotype" w:hAnsi="Palatino Linotype" w:cs="Palatino Linotype"/>
+              </w:rPr>
+              <w:t>TD1 is defined in the test data table below.</w:t>
             </w:r>
           </w:p>
         </w:tc>
@@ -4191,6 +4629,7 @@
                 <w:rFonts w:ascii="Times New Roman" w:eastAsia="Times New Roman" w:hAnsi="Times New Roman" w:cs="Times New Roman"/>
                 <w:sz w:val="24"/>
               </w:rPr>
+              <w:lastRenderedPageBreak/>
               <w:t>Email: student@mail.college.edu</w:t>
             </w:r>
           </w:p>
@@ -4933,7 +5372,7 @@
 </file>
 
 <file path=customXml/itemProps1.xml><?xml version="1.0" encoding="utf-8"?>
-<ds:datastoreItem xmlns:ds="http://schemas.openxmlformats.org/officeDocument/2006/customXml" ds:itemID="{54157BC5-7544-46CE-92E4-347C5CA51666}">
+<ds:datastoreItem xmlns:ds="http://schemas.openxmlformats.org/officeDocument/2006/customXml" ds:itemID="{EAD8441F-0C3C-4A45-9883-038068DE2B70}">
   <ds:schemaRefs>
     <ds:schemaRef ds:uri="urn:schemas-microsoft-com.VSTO2008Demos.ControlsStorage"/>
   </ds:schemaRefs>
@@ -4941,7 +5380,7 @@
 </file>
 
 <file path=customXml/itemProps2.xml><?xml version="1.0" encoding="utf-8"?>
-<ds:datastoreItem xmlns:ds="http://schemas.openxmlformats.org/officeDocument/2006/customXml" ds:itemID="{A4BBB087-E0CF-4983-A4AB-8CDD7D95B868}">
+<ds:datastoreItem xmlns:ds="http://schemas.openxmlformats.org/officeDocument/2006/customXml" ds:itemID="{BF330256-8934-4D7D-8DA7-B6C9D0729E51}">
   <ds:schemaRefs>
     <ds:schemaRef ds:uri="http://schemas.openxmlformats.org/officeDocument/2006/bibliography"/>
   </ds:schemaRefs>

</xml_diff>